<commit_message>
File replaced via web tool
</commit_message>
<xml_diff>
--- a/All in one Binnata.docx
+++ b/All in one Binnata.docx
@@ -8,6 +8,8 @@
         <w:jc w:val="center"/>
         <w:rPr>
           <w:rFonts w:ascii="Kokila" w:hAnsi="Kokila" w:cs="Kokila"/>
+          <w:b/>
+          <w:bCs/>
           <w:sz w:val="38"/>
           <w:szCs w:val="38"/>
         </w:rPr>
@@ -15,6 +17,8 @@
       <w:r>
         <w:rPr>
           <w:rFonts w:ascii="Kokila" w:hAnsi="Kokila" w:cs="Kokila"/>
+          <w:b/>
+          <w:bCs/>
           <w:sz w:val="38"/>
           <w:szCs w:val="38"/>
           <w:cs/>
@@ -25,30 +29,18 @@
       <w:r>
         <w:rPr>
           <w:rFonts w:ascii="Kokila" w:hAnsi="Kokila" w:cs="Kokila"/>
+          <w:b/>
+          <w:bCs/>
           <w:sz w:val="38"/>
           <w:szCs w:val="38"/>
         </w:rPr>
-        <w:t xml:space="preserve">, </w:t>
-      </w:r>
-      <w:r>
-        <w:rPr>
-          <w:rFonts w:ascii="Kokila" w:hAnsi="Kokila" w:cs="Kokila"/>
-          <w:sz w:val="38"/>
-          <w:szCs w:val="38"/>
-        </w:rPr>
-        <w:t>{COURT}</w:t>
-      </w:r>
-      <w:r>
-        <w:rPr>
-          <w:rFonts w:ascii="Kokila" w:hAnsi="Kokila" w:cs="Kokila"/>
-          <w:sz w:val="38"/>
-          <w:szCs w:val="38"/>
-        </w:rPr>
-        <w:t xml:space="preserve">, </w:t>
-      </w:r>
-      <w:r>
-        <w:rPr>
-          <w:rFonts w:ascii="Kokila" w:hAnsi="Kokila" w:cs="Kokila"/>
+        <w:t xml:space="preserve">, {COURT}, </w:t>
+      </w:r>
+      <w:r>
+        <w:rPr>
+          <w:rFonts w:ascii="Kokila" w:hAnsi="Kokila" w:cs="Kokila"/>
+          <w:b/>
+          <w:bCs/>
           <w:sz w:val="38"/>
           <w:szCs w:val="38"/>
           <w:cs/>
@@ -278,17 +270,43 @@
           <w:cs/>
           <w:lang w:bidi="hi-IN"/>
         </w:rPr>
-        <w:t>अन्‍य</w:t>
-      </w:r>
-      <w:r>
-        <w:rPr>
-          <w:rFonts w:ascii="Kokila" w:hAnsi="Kokila" w:cs="Kokila"/>
-          <w:sz w:val="32"/>
-          <w:szCs w:val="32"/>
-          <w:cs/>
-          <w:lang w:bidi="hi-IN"/>
-        </w:rPr>
-        <w:t xml:space="preserve"> अभिलेखों में भिन्न-भिन्न नाम लिखित है। </w:t>
+        <w:t xml:space="preserve">अन्‍य अभिलेखों में भिन्न-भिन्न नाम लिखित है। </w:t>
+      </w:r>
+      <w:r>
+        <w:rPr>
+          <w:rFonts w:ascii="Kokila" w:hAnsi="Kokila" w:cs="Kokila"/>
+          <w:sz w:val="32"/>
+          <w:szCs w:val="32"/>
+        </w:rPr>
+        <w:t xml:space="preserve">{APPTYPE} </w:t>
+      </w:r>
+      <w:r>
+        <w:rPr>
+          <w:rFonts w:ascii="Kokila" w:hAnsi="Kokila" w:cs="Kokila"/>
+          <w:sz w:val="32"/>
+          <w:szCs w:val="32"/>
+          <w:cs/>
+          <w:lang w:bidi="hi-IN"/>
+        </w:rPr>
+        <w:t xml:space="preserve">के दस्तावेजों में कहीं </w:t>
+      </w:r>
+      <w:r>
+        <w:rPr>
+          <w:rFonts w:ascii="Kokila" w:hAnsi="Kokila" w:cs="Kokila"/>
+          <w:sz w:val="32"/>
+          <w:szCs w:val="32"/>
+        </w:rPr>
+        <w:t>{NDJOIN}</w:t>
+      </w:r>
+      <w:r>
+        <w:rPr>
+          <w:rFonts w:ascii="Kokila" w:hAnsi="Kokila" w:cs="Kokila"/>
+          <w:sz w:val="32"/>
+          <w:szCs w:val="32"/>
+          <w:cs/>
+          <w:lang w:bidi="hi-IN"/>
+        </w:rPr>
+        <w:t xml:space="preserve"> दर्ज है। जबकि उक्त सभी नाम एक ही व्यक्ति अर्थात् </w:t>
       </w:r>
       <w:r>
         <w:rPr>
@@ -303,6 +321,7 @@
           <w:rFonts w:ascii="Kokila" w:hAnsi="Kokila" w:cs="Kokila"/>
           <w:sz w:val="32"/>
           <w:szCs w:val="32"/>
+          <w:lang w:bidi="hi-IN"/>
         </w:rPr>
         <w:t xml:space="preserve"> </w:t>
       </w:r>
@@ -311,18 +330,14 @@
           <w:rFonts w:ascii="Kokila" w:hAnsi="Kokila" w:cs="Kokila"/>
           <w:sz w:val="32"/>
           <w:szCs w:val="32"/>
-          <w:cs/>
-          <w:lang w:bidi="hi-IN"/>
-        </w:rPr>
-        <w:t>के दस्तावेजों में कहीं</w:t>
-      </w:r>
-      <w:r>
-        <w:rPr>
-          <w:rFonts w:ascii="Kokila" w:hAnsi="Kokila" w:cs="Kokila"/>
-          <w:sz w:val="32"/>
-          <w:szCs w:val="32"/>
-          <w:cs/>
-          <w:lang w:bidi="hi-IN"/>
+        </w:rPr>
+        <w:t>{APPFULL}</w:t>
+      </w:r>
+      <w:r>
+        <w:rPr>
+          <w:rFonts w:ascii="Kokila" w:hAnsi="Kokila" w:cs="Kokila"/>
+          <w:sz w:val="32"/>
+          <w:szCs w:val="32"/>
         </w:rPr>
         <w:t xml:space="preserve"> </w:t>
       </w:r>
@@ -331,80 +346,10 @@
           <w:rFonts w:ascii="Kokila" w:hAnsi="Kokila" w:cs="Kokila"/>
           <w:sz w:val="32"/>
           <w:szCs w:val="32"/>
-        </w:rPr>
-        <w:t>{NDJOIN}</w:t>
-      </w:r>
-      <w:r>
-        <w:rPr>
-          <w:rFonts w:ascii="Kokila" w:hAnsi="Kokila" w:cs="Kokila"/>
-          <w:sz w:val="32"/>
-          <w:szCs w:val="32"/>
-          <w:cs/>
-          <w:lang w:bidi="hi-IN"/>
-        </w:rPr>
-        <w:t xml:space="preserve"> दर्ज है। जबकि उक्त सभी नाम एक ही व्यक्ति अर्थात् </w:t>
-      </w:r>
-      <w:r>
-        <w:rPr>
-          <w:rFonts w:ascii="Kokila" w:hAnsi="Kokila" w:cs="Kokila"/>
-          <w:sz w:val="32"/>
-          <w:szCs w:val="32"/>
-        </w:rPr>
-        <w:t>{APPTYPE}</w:t>
-      </w:r>
-      <w:r>
-        <w:rPr>
-          <w:rFonts w:ascii="Kokila" w:hAnsi="Kokila" w:cs="Kokila"/>
-          <w:sz w:val="32"/>
-          <w:szCs w:val="32"/>
-          <w:lang w:bidi="hi-IN"/>
-        </w:rPr>
-        <w:t xml:space="preserve"> </w:t>
-      </w:r>
-      <w:r>
-        <w:rPr>
-          <w:rFonts w:ascii="Kokila" w:hAnsi="Kokila" w:cs="Kokila"/>
-          <w:sz w:val="32"/>
-          <w:szCs w:val="32"/>
-        </w:rPr>
-        <w:t>{APPFULL}</w:t>
-      </w:r>
-      <w:r>
-        <w:rPr>
-          <w:rFonts w:ascii="Kokila" w:hAnsi="Kokila" w:cs="Kokila"/>
-          <w:sz w:val="32"/>
-          <w:szCs w:val="32"/>
-          <w:lang w:bidi="hi-IN"/>
-        </w:rPr>
-        <w:t xml:space="preserve">, </w:t>
-      </w:r>
-      <w:r>
-        <w:rPr>
-          <w:rFonts w:ascii="Kokila" w:hAnsi="Kokila" w:cs="Kokila"/>
-          <w:sz w:val="32"/>
-          <w:szCs w:val="32"/>
-          <w:cs/>
-          <w:lang w:bidi="hi-IN"/>
-        </w:rPr>
-        <w:t>निवासी-</w:t>
-      </w:r>
-      <w:r>
-        <w:rPr>
-          <w:rFonts w:ascii="Kokila" w:hAnsi="Kokila" w:cs="Kokila"/>
-          <w:sz w:val="32"/>
-          <w:szCs w:val="32"/>
-        </w:rPr>
-        <w:t>{APPADDR}</w:t>
-      </w:r>
-      <w:r>
-        <w:rPr>
-          <w:rFonts w:ascii="Kokila" w:hAnsi="Kokila" w:cs="Kokila"/>
-          <w:sz w:val="32"/>
-          <w:szCs w:val="32"/>
-          <w:cs/>
-          <w:lang w:bidi="hi-IN"/>
-        </w:rPr>
-        <w:t xml:space="preserve"> के हैं।</w:t>
+          <w:cs/>
+          <w:lang w:bidi="hi-IN"/>
+        </w:rPr>
+        <w:t>के हैं।</w:t>
       </w:r>
     </w:p>
     <w:p>
@@ -524,15 +469,21 @@
         <w:jc w:val="center"/>
         <w:rPr>
           <w:rFonts w:ascii="Kokila" w:hAnsi="Kokila" w:cs="Kokila"/>
-          <w:sz w:val="32"/>
-          <w:szCs w:val="32"/>
-        </w:rPr>
-      </w:pPr>
-      <w:r>
-        <w:rPr>
-          <w:rFonts w:ascii="Kokila" w:hAnsi="Kokila" w:cs="Kokila"/>
-          <w:sz w:val="32"/>
-          <w:szCs w:val="32"/>
+          <w:b/>
+          <w:bCs/>
+          <w:sz w:val="32"/>
+          <w:szCs w:val="32"/>
+          <w:u w:val="single"/>
+        </w:rPr>
+      </w:pPr>
+      <w:r>
+        <w:rPr>
+          <w:rFonts w:ascii="Kokila" w:hAnsi="Kokila" w:cs="Kokila"/>
+          <w:b/>
+          <w:bCs/>
+          <w:sz w:val="32"/>
+          <w:szCs w:val="32"/>
+          <w:u w:val="single"/>
         </w:rPr>
         <w:t>{APPTYPE}</w:t>
       </w:r>
@@ -544,13 +495,17 @@
         <w:jc w:val="center"/>
         <w:rPr>
           <w:rFonts w:ascii="Kokila" w:hAnsi="Kokila" w:cs="Kokila"/>
-          <w:sz w:val="32"/>
-          <w:szCs w:val="32"/>
-        </w:rPr>
-      </w:pPr>
-      <w:r>
-        <w:rPr>
-          <w:rFonts w:ascii="Kokila" w:hAnsi="Kokila" w:cs="Kokila"/>
+          <w:b/>
+          <w:bCs/>
+          <w:sz w:val="32"/>
+          <w:szCs w:val="32"/>
+        </w:rPr>
+      </w:pPr>
+      <w:r>
+        <w:rPr>
+          <w:rFonts w:ascii="Kokila" w:hAnsi="Kokila" w:cs="Kokila"/>
+          <w:b/>
+          <w:bCs/>
           <w:sz w:val="32"/>
           <w:szCs w:val="32"/>
         </w:rPr>
@@ -1556,14 +1511,13 @@
         <w:tblLook w:val="04A0" w:firstRow="1" w:lastRow="0" w:firstColumn="1" w:lastColumn="0" w:noHBand="0" w:noVBand="1"/>
       </w:tblPr>
       <w:tblGrid>
-        <w:gridCol w:w="3499"/>
-        <w:gridCol w:w="425"/>
-        <w:gridCol w:w="5103"/>
+        <w:gridCol w:w="3357"/>
+        <w:gridCol w:w="5670"/>
       </w:tblGrid>
       <w:tr>
         <w:tc>
           <w:tcPr>
-            <w:tcW w:w="3499" w:type="dxa"/>
+            <w:tcW w:w="3357" w:type="dxa"/>
           </w:tcPr>
           <w:p>
             <w:pPr>
@@ -1573,12 +1527,16 @@
               <w:spacing w:after="0"/>
               <w:rPr>
                 <w:rFonts w:ascii="Poppins" w:hAnsi="Poppins" w:cs="Poppins"/>
+                <w:sz w:val="20"/>
+                <w:szCs w:val="20"/>
                 <w:lang w:val="en-IN" w:bidi="hi-IN"/>
               </w:rPr>
             </w:pPr>
             <w:r>
               <w:rPr>
                 <w:rFonts w:ascii="Poppins" w:hAnsi="Poppins" w:cs="Poppins"/>
+                <w:sz w:val="20"/>
+                <w:szCs w:val="20"/>
               </w:rPr>
               <w:t>{BD}</w:t>
             </w:r>
@@ -1586,7 +1544,7 @@
         </w:tc>
         <w:tc>
           <w:tcPr>
-            <w:tcW w:w="425" w:type="dxa"/>
+            <w:tcW w:w="5670" w:type="dxa"/>
           </w:tcPr>
           <w:p>
             <w:pPr>
@@ -1596,37 +1554,16 @@
               <w:spacing w:after="0"/>
               <w:rPr>
                 <w:rFonts w:ascii="Poppins" w:hAnsi="Poppins" w:cs="Poppins"/>
+                <w:sz w:val="20"/>
+                <w:szCs w:val="20"/>
                 <w:lang w:val="en-IN" w:bidi="hi-IN"/>
               </w:rPr>
             </w:pPr>
             <w:r>
               <w:rPr>
-                <w:rFonts w:ascii="Poppins" w:hAnsi="Poppins" w:cs="Poppins" w:hint="cs"/>
-                <w:cs/>
-                <w:lang w:val="en-IN" w:bidi="hi-IN"/>
-              </w:rPr>
-              <w:t>में</w:t>
-            </w:r>
-          </w:p>
-        </w:tc>
-        <w:tc>
-          <w:tcPr>
-            <w:tcW w:w="5103" w:type="dxa"/>
-          </w:tcPr>
-          <w:p>
-            <w:pPr>
-              <w:tabs>
-                <w:tab w:val="left" w:pos="4111"/>
-              </w:tabs>
-              <w:spacing w:after="0"/>
-              <w:rPr>
                 <w:rFonts w:ascii="Poppins" w:hAnsi="Poppins" w:cs="Poppins"/>
-                <w:lang w:val="en-IN" w:bidi="hi-IN"/>
-              </w:rPr>
-            </w:pPr>
-            <w:r>
-              <w:rPr>
-                <w:rFonts w:ascii="Poppins" w:hAnsi="Poppins" w:cs="Poppins"/>
+                <w:sz w:val="20"/>
+                <w:szCs w:val="20"/>
               </w:rPr>
               <w:t>{NDOCUMENT}</w:t>
             </w:r>
@@ -2158,8 +2095,8 @@
     <w:tbl>
       <w:tblPr>
         <w:tblStyle w:val="TableGrid"/>
-        <w:tblW w:w="9027" w:type="dxa"/>
-        <w:tblInd w:w="607" w:type="dxa"/>
+        <w:tblW w:w="9032" w:type="dxa"/>
+        <w:tblInd w:w="602" w:type="dxa"/>
         <w:tblBorders>
           <w:top w:val="none" w:sz="0" w:space="0" w:color="auto"/>
           <w:left w:val="none" w:sz="0" w:space="0" w:color="auto"/>
@@ -2175,14 +2112,13 @@
         <w:tblLook w:val="04A0" w:firstRow="1" w:lastRow="0" w:firstColumn="1" w:lastColumn="0" w:noHBand="0" w:noVBand="1"/>
       </w:tblPr>
       <w:tblGrid>
-        <w:gridCol w:w="3499"/>
-        <w:gridCol w:w="425"/>
-        <w:gridCol w:w="5103"/>
+        <w:gridCol w:w="3359"/>
+        <w:gridCol w:w="5673"/>
       </w:tblGrid>
       <w:tr>
         <w:tc>
           <w:tcPr>
-            <w:tcW w:w="3499" w:type="dxa"/>
+            <w:tcW w:w="3359" w:type="dxa"/>
           </w:tcPr>
           <w:p>
             <w:pPr>
@@ -2192,12 +2128,16 @@
               <w:spacing w:after="0"/>
               <w:rPr>
                 <w:rFonts w:ascii="Poppins" w:hAnsi="Poppins" w:cs="Poppins"/>
+                <w:sz w:val="20"/>
+                <w:szCs w:val="20"/>
                 <w:lang w:val="en-IN" w:bidi="hi-IN"/>
               </w:rPr>
             </w:pPr>
             <w:r>
               <w:rPr>
                 <w:rFonts w:ascii="Poppins" w:hAnsi="Poppins" w:cs="Poppins"/>
+                <w:sz w:val="20"/>
+                <w:szCs w:val="20"/>
               </w:rPr>
               <w:t>{BD}</w:t>
             </w:r>
@@ -2205,7 +2145,7 @@
         </w:tc>
         <w:tc>
           <w:tcPr>
-            <w:tcW w:w="425" w:type="dxa"/>
+            <w:tcW w:w="5673" w:type="dxa"/>
           </w:tcPr>
           <w:p>
             <w:pPr>
@@ -2215,37 +2155,16 @@
               <w:spacing w:after="0"/>
               <w:rPr>
                 <w:rFonts w:ascii="Poppins" w:hAnsi="Poppins" w:cs="Poppins"/>
+                <w:sz w:val="20"/>
+                <w:szCs w:val="20"/>
                 <w:lang w:val="en-IN" w:bidi="hi-IN"/>
               </w:rPr>
             </w:pPr>
             <w:r>
               <w:rPr>
-                <w:rFonts w:ascii="Poppins" w:hAnsi="Poppins" w:cs="Poppins" w:hint="cs"/>
-                <w:cs/>
-                <w:lang w:val="en-IN" w:bidi="hi-IN"/>
-              </w:rPr>
-              <w:t>में</w:t>
-            </w:r>
-          </w:p>
-        </w:tc>
-        <w:tc>
-          <w:tcPr>
-            <w:tcW w:w="5103" w:type="dxa"/>
-          </w:tcPr>
-          <w:p>
-            <w:pPr>
-              <w:tabs>
-                <w:tab w:val="left" w:pos="4111"/>
-              </w:tabs>
-              <w:spacing w:after="0"/>
-              <w:rPr>
                 <w:rFonts w:ascii="Poppins" w:hAnsi="Poppins" w:cs="Poppins"/>
-                <w:lang w:val="en-IN" w:bidi="hi-IN"/>
-              </w:rPr>
-            </w:pPr>
-            <w:r>
-              <w:rPr>
-                <w:rFonts w:ascii="Poppins" w:hAnsi="Poppins" w:cs="Poppins"/>
+                <w:sz w:val="20"/>
+                <w:szCs w:val="20"/>
               </w:rPr>
               <w:t>{NDOCUMENT}</w:t>
             </w:r>
@@ -3018,7 +2937,7 @@
   <w:style w:type="paragraph" w:default="1" w:styleId="Normal">
     <w:name w:val="Normal"/>
     <w:qFormat/>
-    <w:rsid w:val="0099502D"/>
+    <w:rsid w:val="00001A30"/>
     <w:pPr>
       <w:spacing w:after="200" w:line="276" w:lineRule="auto"/>
     </w:pPr>

</xml_diff>